<commit_message>
added changes to support word output
</commit_message>
<xml_diff>
--- a/vignettes/rendered_output/output.docx
+++ b/vignettes/rendered_output/output.docx
@@ -502,14 +502,14 @@
     </w:p>
     <w:p>
       <w:pPr>
-        <w:pStyle w:val="CaptionedFigure"/>
+        <w:pStyle w:val="BodyText"/>
       </w:pPr>
       <w:r>
         <w:drawing>
           <wp:inline>
             <wp:extent cx="5334000" cy="5334000"/>
             <wp:effectExtent b="0" l="0" r="0" t="0"/>
-            <wp:docPr descr="Heatmaps of the percentage of samples accepted for each combination of parameters. Within each heatmap, the x-axis represents the duration of the initial seeding event and the y-axis represents the size of the initial seeding event. The figure is stratified by the R0 scenario (columns) and the serial interval distribution (rows)." title="" id="1" name="Picture"/>
+            <wp:docPr descr="" title="" id="1" name="Picture"/>
             <a:graphic>
               <a:graphicData uri="http://schemas.openxmlformats.org/drawingml/2006/picture">
                 <pic:pic>
@@ -549,10 +549,13 @@
     </w:p>
     <w:p>
       <w:pPr>
-        <w:pStyle w:val="ImageCaption"/>
-      </w:pPr>
-      <w:r>
-        <w:t xml:space="preserve">Heatmaps of the percentage of samples accepted for each combination of parameters. Within each heatmap, the x-axis represents the duration of the initial seeding event and the y-axis represents the size of the initial seeding event. The figure is stratified by the R0 scenario (columns) and the serial interval distribution (rows).</w:t>
+        <w:pStyle w:val="BodyText"/>
+      </w:pPr>
+      <w:r>
+        <w:rPr>
+          <w:i/>
+        </w:rPr>
+        <w:t xml:space="preserve">Figure 1: Heatmaps of the percentage of samples accepted for each combination of parameters. Within each heatmap, the x-axis represents the duration of the initial seeding event and the y-axis represents the size of the initial seeding event. The figure is stratified by the R0 scenario (columns) and the serial interval distribution (rows).</w:t>
       </w:r>
     </w:p>
     <w:p>
@@ -576,14 +579,14 @@
     </w:p>
     <w:p>
       <w:pPr>
-        <w:pStyle w:val="CaptionedFigure"/>
+        <w:pStyle w:val="BodyText"/>
       </w:pPr>
       <w:r>
         <w:drawing>
           <wp:inline>
             <wp:extent cx="5334000" cy="5334000"/>
             <wp:effectExtent b="0" l="0" r="0" t="0"/>
-            <wp:docPr descr="Density plot of reproduction number (R0) estimates from each accepted sample stratified by transmission event size, event duration (columns), and the serial interval distribution used (rows). The black lines on each density plot represent the 90% credible interval" title="" id="1" name="Picture"/>
+            <wp:docPr descr="" title="" id="1" name="Picture"/>
             <a:graphic>
               <a:graphicData uri="http://schemas.openxmlformats.org/drawingml/2006/picture">
                 <pic:pic>
@@ -623,18 +626,24 @@
     </w:p>
     <w:p>
       <w:pPr>
-        <w:pStyle w:val="ImageCaption"/>
-      </w:pPr>
-      <w:r>
-        <w:t xml:space="preserve">Density plot of reproduction number (R0) estimates from each accepted sample stratified by transmission event size, event duration (columns), and the serial interval distribution used (rows). The black lines on each density plot represent the 90% credible interval</w:t>
-      </w:r>
-    </w:p>
-    <w:p>
-      <w:pPr>
-        <w:pStyle w:val="TableCaption"/>
-      </w:pPr>
-      <w:r>
-        <w:t xml:space="preserve">Estimated reproduction numbers (90% credible intervals) for the Wuhan outbreak conditioned on case data from the 25th of January, for scenarios with a MERS-like serial interval. Stratified by initial transmission event size and duration.</w:t>
+        <w:pStyle w:val="BodyText"/>
+      </w:pPr>
+      <w:r>
+        <w:rPr>
+          <w:i/>
+        </w:rPr>
+        <w:t xml:space="preserve">Figure 2: Density plot of reproduction number (R0) estimates from each accepted sample stratified by transmission event size, event duration (columns), and the serial interval distribution used (rows). The black lines on each density plot represent the 90% credible interval</w:t>
+      </w:r>
+    </w:p>
+    <w:p>
+      <w:pPr>
+        <w:pStyle w:val="BodyText"/>
+      </w:pPr>
+      <w:r>
+        <w:rPr>
+          <w:i/>
+        </w:rPr>
+        <w:t xml:space="preserve">Table 1: Estimated reproduction numbers (90% credible intervals) for the Wuhan outbreak conditioned on case data from the 25th of January, for scenarios with a MERS-like serial interval. Stratified by initial transmission event size and duration.</w:t>
       </w:r>
     </w:p>
     <w:tbl>
@@ -642,7 +651,6 @@
         <w:tblStyle w:val="Table"/>
         <w:tblW w:type="pct" w:w="0.0"/>
         <w:tblLook w:firstRow="1"/>
-        <w:tblCaption w:val="Estimated reproduction numbers (90% credible intervals) for the Wuhan outbreak conditioned on case data from the 25th of January, for scenarios with a MERS-like serial interval. Stratified by initial transmission event size and duration."/>
       </w:tblPr>
       <w:tblGrid/>
       <w:tr>
@@ -1231,10 +1239,13 @@
     </w:tbl>
     <w:p>
       <w:pPr>
-        <w:pStyle w:val="TableCaption"/>
-      </w:pPr>
-      <w:r>
-        <w:t xml:space="preserve">Estimated reproduction numbers (90% credible intervals) for the Wuhan outbreak conditioned on case data from the 25th of January, for scenarios with a SARS-like serial interval. Stratified by initial transmission event size and duration.</w:t>
+        <w:pStyle w:val="BodyText"/>
+      </w:pPr>
+      <w:r>
+        <w:rPr>
+          <w:i/>
+        </w:rPr>
+        <w:t xml:space="preserve">Table 2: Estimated reproduction numbers (90% credible intervals) for the Wuhan outbreak conditioned on case data from the 25th of January, for scenarios with a SARS-like serial interval. Stratified by initial transmission event size and duration.</w:t>
       </w:r>
     </w:p>
     <w:tbl>
@@ -1242,7 +1253,6 @@
         <w:tblStyle w:val="Table"/>
         <w:tblW w:type="pct" w:w="0.0"/>
         <w:tblLook w:firstRow="1"/>
-        <w:tblCaption w:val="Estimated reproduction numbers (90% credible intervals) for the Wuhan outbreak conditioned on case data from the 25th of January, for scenarios with a SARS-like serial interval. Stratified by initial transmission event size and duration."/>
       </w:tblPr>
       <w:tblGrid/>
       <w:tr>
@@ -1831,10 +1841,13 @@
     </w:tbl>
     <w:p>
       <w:pPr>
-        <w:pStyle w:val="TableCaption"/>
-      </w:pPr>
-      <w:r>
-        <w:t xml:space="preserve">Estimated reproduction numbers (90% credible intervals) for the Wuhan outbreak conditioned on case data from the 25th of January, for scenarios with a pre-intervention SARS-like serial interval. Stratified by initial exposure event size and duration.</w:t>
+        <w:pStyle w:val="BodyText"/>
+      </w:pPr>
+      <w:r>
+        <w:rPr>
+          <w:i/>
+        </w:rPr>
+        <w:t xml:space="preserve">Table 3: Estimated reproduction numbers (90% credible intervals) for the Wuhan outbreak conditioned on case data from the 25th of January, for scenarios with a pre-intervention SARS-like serial interval. Stratified by initial exposure event size and duration.</w:t>
       </w:r>
     </w:p>
     <w:tbl>
@@ -1842,7 +1855,6 @@
         <w:tblStyle w:val="Table"/>
         <w:tblW w:type="pct" w:w="0.0"/>
         <w:tblLook w:firstRow="1"/>
-        <w:tblCaption w:val="Estimated reproduction numbers (90% credible intervals) for the Wuhan outbreak conditioned on case data from the 25th of January, for scenarios with a pre-intervention SARS-like serial interval. Stratified by initial exposure event size and duration."/>
       </w:tblPr>
       <w:tblGrid/>
       <w:tr>
@@ -2587,7 +2599,7 @@
         <w:pStyle w:val="BodyText"/>
       </w:pPr>
       <w:r>
-        <w:t xml:space="preserve">The code for this analysis, interim results, and final results can be found at: doi.org/10.5281/zenodo.3630425</w:t>
+        <w:t xml:space="preserve">The code and data for this analysis, interim results, and final results can be found at: doi.org/10.5281/zenodo.3630424</w:t>
       </w:r>
     </w:p>
     <w:p>

</xml_diff>

<commit_message>
changes complete  for Wellcome resubmission
</commit_message>
<xml_diff>
--- a/vignettes/rendered_output/output.docx
+++ b/vignettes/rendered_output/output.docx
@@ -217,11 +217,89 @@
       <w:pPr>
         <w:pStyle w:val="Heading2"/>
       </w:pPr>
-      <w:bookmarkStart w:id="23" w:name="introduction"/>
+      <w:bookmarkStart w:id="23" w:name="abstract"/>
+      <w:r>
+        <w:t xml:space="preserve">Abstract</w:t>
+      </w:r>
+      <w:bookmarkEnd w:id="23"/>
+    </w:p>
+    <w:p>
+      <w:pPr>
+        <w:pStyle w:val="FirstParagraph"/>
+      </w:pPr>
+      <w:r>
+        <w:rPr>
+          <w:b/>
+        </w:rPr>
+        <w:t xml:space="preserve">Background:</w:t>
+      </w:r>
+      <w:r>
+        <w:t xml:space="preserve"> </w:t>
+      </w:r>
+      <w:r>
+        <w:t xml:space="preserve">The current novel coronavirus outbreak appears to have originated from a point-source exposure event at Huanan seafood wholesale market in Wuhan, China. There is still uncertainty around the scale and duration of this exposure event. This has implications for the estimated transmissibility of the coronavirus and as such, these potential scenarios should be explored.</w:t>
+      </w:r>
+    </w:p>
+    <w:p>
+      <w:pPr>
+        <w:pStyle w:val="BodyText"/>
+      </w:pPr>
+      <w:r>
+        <w:rPr>
+          <w:b/>
+        </w:rPr>
+        <w:t xml:space="preserve">Methods:</w:t>
+      </w:r>
+      <w:r>
+        <w:t xml:space="preserve"> </w:t>
+      </w:r>
+      <w:r>
+        <w:t xml:space="preserve">We used a stochastic branching process model, parameterised with available data where possible and otherwise informed by the 2002-2003 SARS outbreak, to simulate the Wuhan outbreak. We evaluated scenarios for the following parameters: the size, and duration of the initial transmission event, the serial interval, and the reproduction number (R0). We restricted model simulations based on the number of observed cases on the 25th of January, accepting samples that were within a 5% interval on either side of this estimate.</w:t>
+      </w:r>
+    </w:p>
+    <w:p>
+      <w:pPr>
+        <w:pStyle w:val="BodyText"/>
+      </w:pPr>
+      <w:r>
+        <w:rPr>
+          <w:b/>
+        </w:rPr>
+        <w:t xml:space="preserve">Results:</w:t>
+      </w:r>
+      <w:r>
+        <w:t xml:space="preserve"> </w:t>
+      </w:r>
+      <w:r>
+        <w:t xml:space="preserve">Using a pre-intervention SARS-like serial interval suggested a larger initial transmission event and a higher R0 estimate. Using a SARs-like serial interval we found that the most likely scenario produced an R0 estimate between 2-2.7 (90% credible interval (CrI)). A pre-intervention SARS-like serial interval resulted in an R0 estimate between 2-3 (90% CrI). There were other plausible scenarios with smaller events sizes and longer duration that had comparable R0 estimates. There were very few simulations that were able to reproduce the observed data when R0 was less than 1.</w:t>
+      </w:r>
+    </w:p>
+    <w:p>
+      <w:pPr>
+        <w:pStyle w:val="BodyText"/>
+      </w:pPr>
+      <w:r>
+        <w:rPr>
+          <w:b/>
+        </w:rPr>
+        <w:t xml:space="preserve">Conclusions:</w:t>
+      </w:r>
+      <w:r>
+        <w:t xml:space="preserve"> </w:t>
+      </w:r>
+      <w:r>
+        <w:t xml:space="preserve">Our results indicate that an R0 of less than 1 was highly unlikely unless the size of the initial exposure event was much greater than currently reported. We found that R0 estimates were comparable across scenarios with decreasing event size and increasing duration. Scenarios with a pre-intervention SARS-like serial interval resulted in a higher R0 and were equally plausible to scenarios with SARs-like serial intervals.</w:t>
+      </w:r>
+    </w:p>
+    <w:p>
+      <w:pPr>
+        <w:pStyle w:val="Heading2"/>
+      </w:pPr>
+      <w:bookmarkStart w:id="24" w:name="introduction"/>
       <w:r>
         <w:t xml:space="preserve">Introduction</w:t>
       </w:r>
-      <w:bookmarkEnd w:id="23"/>
+      <w:bookmarkEnd w:id="24"/>
     </w:p>
     <w:p>
       <w:pPr>
@@ -270,11 +348,11 @@
       <w:pPr>
         <w:pStyle w:val="Heading2"/>
       </w:pPr>
-      <w:bookmarkStart w:id="24" w:name="methods"/>
+      <w:bookmarkStart w:id="25" w:name="methods"/>
       <w:r>
         <w:t xml:space="preserve">Methods</w:t>
       </w:r>
-      <w:bookmarkEnd w:id="24"/>
+      <w:bookmarkEnd w:id="25"/>
     </w:p>
     <w:p>
       <w:pPr>
@@ -328,22 +406,16 @@
         <w:t xml:space="preserve">[6]</w:t>
       </w:r>
       <w:r>
-        <w:t xml:space="preserve">. Both SARS-like serial interval scenarios used a Weibull distribution, whilst the MERS-like serial interval scenario used a Gamma distribution [</w:t>
-      </w:r>
-      <w:r>
-        <w:t xml:space="preserve">[5]</w:t>
-      </w:r>
-      <w:r>
-        <w:t xml:space="preserve">;</w:t>
-      </w:r>
-      <w:r>
-        <w:t xml:space="preserve"> </w:t>
-      </w:r>
-      <w:r>
-        <w:t xml:space="preserve">[6]</w:t>
-      </w:r>
-      <w:r>
-        <w:t xml:space="preserve">]. After the simulation of the branching process, reporting delays were added as reported in a line-list of cases compiled from media and other reports</w:t>
+        <w:t xml:space="preserve">. Both SARS-like serial interval scenarios used a Weibull distribution, whilst the MERS-like serial interval scenario used a Gamma distribution</w:t>
+      </w:r>
+      <w:r>
+        <w:t xml:space="preserve"> </w:t>
+      </w:r>
+      <w:r>
+        <w:t xml:space="preserve">[5,6]</w:t>
+      </w:r>
+      <w:r>
+        <w:t xml:space="preserve">. After the simulation of the branching process, reporting delays were added as reported in a line-list of cases compiled from media and other reports</w:t>
       </w:r>
       <w:r>
         <w:t xml:space="preserve"> </w:t>
@@ -371,7 +443,16 @@
         <w:pStyle w:val="BodyText"/>
       </w:pPr>
       <w:r>
-        <w:t xml:space="preserve">We simulated the branching process model 10,000 times for all combinations of the following parameters: number of confirmed cases resulting from the initial exposure (20, 40, 60, 80, 200, 400), initial exposure event duration (1 day, 7 days, 14 days, 21 days, and 28 days), the serial interval distribution (SARS-like, initial SARS-like and MERS-like), and R0 (lower and upper bounds of a uniform distribution: 0-1, 1-2, 2-3, 3-4). We ran the model from the beginning of the outbreak for each scenario until the 25th of January 2020. The start date was determined by combining the duration of the transmission event with the date the fish market in Wuhan, the source of the outbreak, closed (31st of December 2019). We evaluated the samples from each scenario based on how closely their trajectories matched the 1,975 confirmed cases observed on the 25th of January. Samples were rejected if their simulated cumulative case estimates were outside a 5% interval on either side of this (1,876 - 2,074) . Outbreak simulation was stopped if a sample exceeded the upper bound on the number of observed cases.</w:t>
+        <w:t xml:space="preserve">We simulated the branching process model 10,000 times for all combinations of the following parameters: number of confirmed cases resulting from the initial exposure (20, 40, 60, 80, 200, 400), initial exposure event duration (1 day, 7 days, 14 days, 21 days, and 28 days), the serial interval distribution (SARS-like, initial SARS-like and MERS-like), and R0 (lower and upper bounds of a uniform distribution: 0-1, 1-2, 2-3, 3-4). We ran the model from the beginning of the outbreak for each scenario until the 25th of January 2020. The start date was determined by combining the duration of the transmission event with the date the fish market in Wuhan, the source of the outbreak, closed (31st of December 2019). We evaluated the samples from each scenario based on how closely their trajectories matched the 1,975 confirmed cases observed on the 25th of January</w:t>
+      </w:r>
+      <w:r>
+        <w:t xml:space="preserve"> </w:t>
+      </w:r>
+      <w:r>
+        <w:t xml:space="preserve">[7]</w:t>
+      </w:r>
+      <w:r>
+        <w:t xml:space="preserve">. Samples were rejected if their simulated cumulative case estimates were outside a 5% interval on either side of this (1,876 - 2,074) . Outbreak simulation was stopped if a sample exceeded the upper bound on the number of observed cases.</w:t>
       </w:r>
     </w:p>
     <w:p>
@@ -427,7 +508,7 @@
         <w:rPr>
           <w:rStyle w:val="VerbatimChar"/>
         </w:rPr>
-        <w:t xml:space="preserve">bpmodels</w:t>
+        <w:t xml:space="preserve">bpmodels 0.1.0</w:t>
       </w:r>
       <w:r>
         <w:t xml:space="preserve"> </w:t>
@@ -467,11 +548,11 @@
       <w:pPr>
         <w:pStyle w:val="Heading2"/>
       </w:pPr>
-      <w:bookmarkStart w:id="25" w:name="results"/>
+      <w:bookmarkStart w:id="26" w:name="results"/>
       <w:r>
         <w:t xml:space="preserve">Results</w:t>
       </w:r>
-      <w:bookmarkEnd w:id="25"/>
+      <w:bookmarkEnd w:id="26"/>
     </w:p>
     <w:p>
       <w:pPr>
@@ -489,7 +570,7 @@
         <w:pStyle w:val="BodyText"/>
       </w:pPr>
       <w:r>
-        <w:t xml:space="preserve">Overall, the highest acceptance rate was for scenarios with a large event size (200), short duration (1 day), an R0 between 3 and 4, and a pre-intervention SARS-like serial interval. (Figure 1). Scenarios with a SARS-like serial interval, an R0 bounded between 2 and 3, a short duration, and a relatively large event size (100) also had a high acceptance rate. Across all scenarios a higher acceptance rate was correlated with a larger event size, a shorter event duration, and a larger mean serial interval. This may be related to the influence these parameters have on the degree of volatility in outbreak simulations. Based on this, trends in Figure 1 should be interpreted with care using prior knowledge. For example, if the event size, serial interval, and event duration is assumed, then the percentage of acceptance may be used to infer the most likely R0 scenario.</w:t>
+        <w:t xml:space="preserve">Overall, the highest acceptance rate was for scenarios with a large event size (200), short duration (1 day), an R0 between 3 and 4, and a pre-intervention SARS-like serial interval (Figure 1). Scenarios with a SARS-like serial interval, an R0 bounded between 2 and 3, a short duration, and a relatively large event size (100) also had a high acceptance rate. Across all scenarios a higher acceptance rate was correlated with a larger event size, a shorter event duration, and a larger mean serial interval. This may be related to the influence these parameters have on the degree of volatility in outbreak simulations. Based on this, trends in Figure 1 should be interpreted with care using prior knowledge. For example, if the event size, serial interval, and event duration is assumed, then the percentage of acceptance may be used to infer the most likely R0 scenario.</w:t>
       </w:r>
     </w:p>
     <w:p>
@@ -515,83 +596,6 @@
                 <pic:pic>
                   <pic:nvPicPr>
                     <pic:cNvPr descr="figures/plot-probs-1.png" id="0" name="Picture"/>
-                    <pic:cNvPicPr>
-                      <a:picLocks noChangeArrowheads="1" noChangeAspect="1"/>
-                    </pic:cNvPicPr>
-                  </pic:nvPicPr>
-                  <pic:blipFill>
-                    <a:blip r:embed="rId26"/>
-                    <a:stretch>
-                      <a:fillRect/>
-                    </a:stretch>
-                  </pic:blipFill>
-                  <pic:spPr bwMode="auto">
-                    <a:xfrm>
-                      <a:off x="0" y="0"/>
-                      <a:ext cx="5334000" cy="5334000"/>
-                    </a:xfrm>
-                    <a:prstGeom prst="rect">
-                      <a:avLst/>
-                    </a:prstGeom>
-                    <a:noFill/>
-                    <a:ln w="9525">
-                      <a:noFill/>
-                      <a:headEnd/>
-                      <a:tailEnd/>
-                    </a:ln>
-                  </pic:spPr>
-                </pic:pic>
-              </a:graphicData>
-            </a:graphic>
-          </wp:inline>
-        </w:drawing>
-      </w:r>
-    </w:p>
-    <w:p>
-      <w:pPr>
-        <w:pStyle w:val="BodyText"/>
-      </w:pPr>
-      <w:r>
-        <w:rPr>
-          <w:i/>
-        </w:rPr>
-        <w:t xml:space="preserve">Figure 1: Heatmaps of the percentage of samples accepted for each combination of parameters. Within each heatmap, the x-axis represents the duration of the initial seeding event and the y-axis represents the size of the initial seeding event. The figure is stratified by the R0 scenario (columns) and the serial interval distribution (rows).</w:t>
-      </w:r>
-    </w:p>
-    <w:p>
-      <w:pPr>
-        <w:pStyle w:val="BodyText"/>
-      </w:pPr>
-      <w:r>
-        <w:rPr>
-          <w:b/>
-        </w:rPr>
-        <w:t xml:space="preserve">Estimated reproduction numbers</w:t>
-      </w:r>
-    </w:p>
-    <w:p>
-      <w:pPr>
-        <w:pStyle w:val="BodyText"/>
-      </w:pPr>
-      <w:r>
-        <w:t xml:space="preserve">Uncertainty in the R0 estimate increased both as the event size decreased, and decreased as the mean serial interval increased (Figure 2). Large event sizes resulted in the lowest R0 estimates across all scenarios evaluated. The estimated R0 decreased as the event size decreased and duration increased for all serial interval scenarios (Table 1, Table 2, and Table 3). The most likely scenario with a MERS-like serial interval had an event size of 80 and a duration of a day, resulting in an estimated R0 between 2 - 3 (90% CrI, Table 1). For the SARS-like interval the most likely scenario had an event size of 200 and a duration of a day (Figure 1), this resulted in an estimated R0 between 2 - 2.7 (90% CrI, Table 2). The most likely scenario with a pre-intervention SARS-like serial interval also had an outbreak size of 200 and a duration of a day, resulting in an estimated R0 between 2.8 - 3.8 (90% CrI, Table 3). Assuming a MERS-like serial interval resulted in an approximate decrease of 0 - 0.5 in the R0 estimates across all scenarios when compared to the SARS-like serial interval. Assuming a pre-intervention SARS-like serial interval resulted in an approximate increase of 0.5 - 1 in the R0 estimates across all scenarios when compared to the SARS-like serial interval. Across all serial interval scenarios R0 estimates were comparable when event size was decreased and event duration was increased in tandem.</w:t>
-      </w:r>
-    </w:p>
-    <w:p>
-      <w:pPr>
-        <w:pStyle w:val="BodyText"/>
-      </w:pPr>
-      <w:r>
-        <w:drawing>
-          <wp:inline>
-            <wp:extent cx="5334000" cy="5334000"/>
-            <wp:effectExtent b="0" l="0" r="0" t="0"/>
-            <wp:docPr descr="" title="" id="1" name="Picture"/>
-            <a:graphic>
-              <a:graphicData uri="http://schemas.openxmlformats.org/drawingml/2006/picture">
-                <pic:pic>
-                  <pic:nvPicPr>
-                    <pic:cNvPr descr="figures/density-r-plot-1.png" id="0" name="Picture"/>
                     <pic:cNvPicPr>
                       <a:picLocks noChangeArrowheads="1" noChangeAspect="1"/>
                     </pic:cNvPicPr>
@@ -632,12 +636,274 @@
         <w:rPr>
           <w:i/>
         </w:rPr>
+        <w:t xml:space="preserve">Figure 1: Heatmaps of the percentage of samples accepted for each combination of parameters. Within each heatmap, the x-axis represents the duration of the initial seeding event and the y-axis represents the size of the initial seeding event. The figure is stratified by the R0 scenario (columns) and the serial interval distribution (rows).</w:t>
+      </w:r>
+    </w:p>
+    <w:p>
+      <w:pPr>
+        <w:pStyle w:val="SourceCode"/>
+      </w:pPr>
+      <w:r>
+        <w:rPr>
+          <w:rStyle w:val="VerbatimChar"/>
+        </w:rPr>
+        <w:t xml:space="preserve">## Saving 9 x 9 in image</w:t>
+      </w:r>
+    </w:p>
+    <w:p>
+      <w:pPr>
+        <w:pStyle w:val="FirstParagraph"/>
+      </w:pPr>
+      <w:r>
+        <w:rPr>
+          <w:b/>
+        </w:rPr>
+        <w:t xml:space="preserve">Estimated reproduction numbers</w:t>
+      </w:r>
+    </w:p>
+    <w:p>
+      <w:pPr>
+        <w:pStyle w:val="BodyText"/>
+      </w:pPr>
+      <w:r>
+        <w:t xml:space="preserve">Uncertainty in the R0 estimate increased both as the event size decreased, and decreased as the mean serial interval increased (Figure 2). Large event sizes resulted in the lowest R0 estimates across all scenarios evaluated. The estimated R0 decreased as the event size decreased and duration increased for all serial interval scenarios (Table 1, Table 2, and Table 3). The most likely scenario with a MERS-like serial interval had an event size of 80 and a duration of a day, resulting in an estimated R0 between 2 - 3 (90% CrI, Table 1). For the SARS-like interval the most likely scenario had an event size of 200 and a duration of a day (Figure 1), this resulted in an estimated R0 between 2 - 2.7 (90% CrI, Table 2). The most likely scenario with a pre-intervention SARS-like serial interval also had an outbreak size of 200 and a duration of a day, resulting in an estimated R0 between 2.8 - 3.8 (90% CrI, Table 3). Assuming a MERS-like serial interval resulted in an approximate decrease of 0 - 0.5 in the R0 estimates across all scenarios when compared to the SARS-like serial interval. Assuming a pre-intervention SARS-like serial interval resulted in an approximate increase of 0.5 - 1 in the R0 estimates across all scenarios when compared to the SARS-like serial interval. Across all serial interval scenarios R0 estimates were comparable when event size was decreased and event duration was increased in tandem.</w:t>
+      </w:r>
+    </w:p>
+    <w:p>
+      <w:pPr>
+        <w:pStyle w:val="BodyText"/>
+      </w:pPr>
+      <w:r>
+        <w:drawing>
+          <wp:inline>
+            <wp:extent cx="5334000" cy="5334000"/>
+            <wp:effectExtent b="0" l="0" r="0" t="0"/>
+            <wp:docPr descr="" title="" id="1" name="Picture"/>
+            <a:graphic>
+              <a:graphicData uri="http://schemas.openxmlformats.org/drawingml/2006/picture">
+                <pic:pic>
+                  <pic:nvPicPr>
+                    <pic:cNvPr descr="figures/density-r-plot-1.png" id="0" name="Picture"/>
+                    <pic:cNvPicPr>
+                      <a:picLocks noChangeArrowheads="1" noChangeAspect="1"/>
+                    </pic:cNvPicPr>
+                  </pic:nvPicPr>
+                  <pic:blipFill>
+                    <a:blip r:embed="rId28"/>
+                    <a:stretch>
+                      <a:fillRect/>
+                    </a:stretch>
+                  </pic:blipFill>
+                  <pic:spPr bwMode="auto">
+                    <a:xfrm>
+                      <a:off x="0" y="0"/>
+                      <a:ext cx="5334000" cy="5334000"/>
+                    </a:xfrm>
+                    <a:prstGeom prst="rect">
+                      <a:avLst/>
+                    </a:prstGeom>
+                    <a:noFill/>
+                    <a:ln w="9525">
+                      <a:noFill/>
+                      <a:headEnd/>
+                      <a:tailEnd/>
+                    </a:ln>
+                  </pic:spPr>
+                </pic:pic>
+              </a:graphicData>
+            </a:graphic>
+          </wp:inline>
+        </w:drawing>
+      </w:r>
+    </w:p>
+    <w:p>
+      <w:pPr>
+        <w:pStyle w:val="BodyText"/>
+      </w:pPr>
+      <w:r>
+        <w:rPr>
+          <w:i/>
+        </w:rPr>
         <w:t xml:space="preserve">Figure 2: Density plot of reproduction number (R0) estimates from each accepted sample stratified by transmission event size, event duration (columns), and the serial interval distribution used (rows). The black lines on each density plot represent the 90% credible interval</w:t>
       </w:r>
     </w:p>
     <w:p>
       <w:pPr>
-        <w:pStyle w:val="BodyText"/>
+        <w:pStyle w:val="SourceCode"/>
+      </w:pPr>
+      <w:r>
+        <w:rPr>
+          <w:rStyle w:val="VerbatimChar"/>
+        </w:rPr>
+        <w:t xml:space="preserve">## Saving 9 x 9 in image</w:t>
+      </w:r>
+    </w:p>
+    <w:p>
+      <w:pPr>
+        <w:pStyle w:val="SourceCode"/>
+      </w:pPr>
+      <w:r>
+        <w:rPr>
+          <w:rStyle w:val="VerbatimChar"/>
+        </w:rPr>
+        <w:t xml:space="preserve">## Picking joint bandwidth of 0.0653</w:t>
+      </w:r>
+    </w:p>
+    <w:p>
+      <w:pPr>
+        <w:pStyle w:val="SourceCode"/>
+      </w:pPr>
+      <w:r>
+        <w:rPr>
+          <w:rStyle w:val="VerbatimChar"/>
+        </w:rPr>
+        <w:t xml:space="preserve">## Picking joint bandwidth of 0.0646</w:t>
+      </w:r>
+    </w:p>
+    <w:p>
+      <w:pPr>
+        <w:pStyle w:val="SourceCode"/>
+      </w:pPr>
+      <w:r>
+        <w:rPr>
+          <w:rStyle w:val="VerbatimChar"/>
+        </w:rPr>
+        <w:t xml:space="preserve">## Picking joint bandwidth of 0.0632</w:t>
+      </w:r>
+    </w:p>
+    <w:p>
+      <w:pPr>
+        <w:pStyle w:val="SourceCode"/>
+      </w:pPr>
+      <w:r>
+        <w:rPr>
+          <w:rStyle w:val="VerbatimChar"/>
+        </w:rPr>
+        <w:t xml:space="preserve">## Picking joint bandwidth of 0.061</w:t>
+      </w:r>
+    </w:p>
+    <w:p>
+      <w:pPr>
+        <w:pStyle w:val="SourceCode"/>
+      </w:pPr>
+      <w:r>
+        <w:rPr>
+          <w:rStyle w:val="VerbatimChar"/>
+        </w:rPr>
+        <w:t xml:space="preserve">## Picking joint bandwidth of 0.0601</w:t>
+      </w:r>
+      <w:r>
+        <w:br w:type="textWrapping"/>
+      </w:r>
+      <w:r>
+        <w:rPr>
+          <w:rStyle w:val="VerbatimChar"/>
+        </w:rPr>
+        <w:t xml:space="preserve">## Picking joint bandwidth of 0.0601</w:t>
+      </w:r>
+    </w:p>
+    <w:p>
+      <w:pPr>
+        <w:pStyle w:val="SourceCode"/>
+      </w:pPr>
+      <w:r>
+        <w:rPr>
+          <w:rStyle w:val="VerbatimChar"/>
+        </w:rPr>
+        <w:t xml:space="preserve">## Picking joint bandwidth of 0.068</w:t>
+      </w:r>
+    </w:p>
+    <w:p>
+      <w:pPr>
+        <w:pStyle w:val="SourceCode"/>
+      </w:pPr>
+      <w:r>
+        <w:rPr>
+          <w:rStyle w:val="VerbatimChar"/>
+        </w:rPr>
+        <w:t xml:space="preserve">## Picking joint bandwidth of 0.0702</w:t>
+      </w:r>
+    </w:p>
+    <w:p>
+      <w:pPr>
+        <w:pStyle w:val="SourceCode"/>
+      </w:pPr>
+      <w:r>
+        <w:rPr>
+          <w:rStyle w:val="VerbatimChar"/>
+        </w:rPr>
+        <w:t xml:space="preserve">## Picking joint bandwidth of 0.0708</w:t>
+      </w:r>
+    </w:p>
+    <w:p>
+      <w:pPr>
+        <w:pStyle w:val="SourceCode"/>
+      </w:pPr>
+      <w:r>
+        <w:rPr>
+          <w:rStyle w:val="VerbatimChar"/>
+        </w:rPr>
+        <w:t xml:space="preserve">## Picking joint bandwidth of 0.0677</w:t>
+      </w:r>
+    </w:p>
+    <w:p>
+      <w:pPr>
+        <w:pStyle w:val="SourceCode"/>
+      </w:pPr>
+      <w:r>
+        <w:rPr>
+          <w:rStyle w:val="VerbatimChar"/>
+        </w:rPr>
+        <w:t xml:space="preserve">## Picking joint bandwidth of 0.0514</w:t>
+      </w:r>
+    </w:p>
+    <w:p>
+      <w:pPr>
+        <w:pStyle w:val="SourceCode"/>
+      </w:pPr>
+      <w:r>
+        <w:rPr>
+          <w:rStyle w:val="VerbatimChar"/>
+        </w:rPr>
+        <w:t xml:space="preserve">## Picking joint bandwidth of 0.0594</w:t>
+      </w:r>
+    </w:p>
+    <w:p>
+      <w:pPr>
+        <w:pStyle w:val="SourceCode"/>
+      </w:pPr>
+      <w:r>
+        <w:rPr>
+          <w:rStyle w:val="VerbatimChar"/>
+        </w:rPr>
+        <w:t xml:space="preserve">## Picking joint bandwidth of 0.0722</w:t>
+      </w:r>
+    </w:p>
+    <w:p>
+      <w:pPr>
+        <w:pStyle w:val="SourceCode"/>
+      </w:pPr>
+      <w:r>
+        <w:rPr>
+          <w:rStyle w:val="VerbatimChar"/>
+        </w:rPr>
+        <w:t xml:space="preserve">## Picking joint bandwidth of 0.0752</w:t>
+      </w:r>
+    </w:p>
+    <w:p>
+      <w:pPr>
+        <w:pStyle w:val="SourceCode"/>
+      </w:pPr>
+      <w:r>
+        <w:rPr>
+          <w:rStyle w:val="VerbatimChar"/>
+        </w:rPr>
+        <w:t xml:space="preserve">## Picking joint bandwidth of 0.0768</w:t>
+      </w:r>
+    </w:p>
+    <w:p>
+      <w:pPr>
+        <w:pStyle w:val="FirstParagraph"/>
       </w:pPr>
       <w:r>
         <w:rPr>
@@ -670,7 +936,7 @@
               <w:jc w:val="left"/>
             </w:pPr>
             <w:r>
-              <w:t xml:space="preserve">Transmission event size vs. Transmission event duration</w:t>
+              <w:t xml:space="preserve">Transmission event size vs. Transmission event duration (days)</w:t>
             </w:r>
           </w:p>
         </w:tc>
@@ -1272,7 +1538,7 @@
               <w:jc w:val="left"/>
             </w:pPr>
             <w:r>
-              <w:t xml:space="preserve">Transmission event size vs. Transmission event duration</w:t>
+              <w:t xml:space="preserve">Transmission event size vs. Transmission event duration (days)</w:t>
             </w:r>
           </w:p>
         </w:tc>
@@ -1874,7 +2140,7 @@
               <w:jc w:val="left"/>
             </w:pPr>
             <w:r>
-              <w:t xml:space="preserve">Transmission event size vs. Transmission event duration</w:t>
+              <w:t xml:space="preserve">Transmission event size vs. Transmission event duration (days)</w:t>
             </w:r>
           </w:p>
         </w:tc>
@@ -2445,18 +2711,18 @@
       <w:pPr>
         <w:pStyle w:val="Heading2"/>
       </w:pPr>
-      <w:bookmarkStart w:id="28" w:name="discussion"/>
+      <w:bookmarkStart w:id="29" w:name="discussion"/>
       <w:r>
         <w:t xml:space="preserve">Discussion</w:t>
       </w:r>
-      <w:bookmarkEnd w:id="28"/>
+      <w:bookmarkEnd w:id="29"/>
     </w:p>
     <w:p>
       <w:pPr>
         <w:pStyle w:val="FirstParagraph"/>
       </w:pPr>
       <w:r>
-        <w:t xml:space="preserve">In this study, we explored a range of scenarios for the initial event size and duration of the exposure event which initiated the 2019-20 Wuhan novel coronavirus outbreak. We conditioned on observed cases to establish the probability of each scenario, given our model, and then estimated the R0 of coronavirus from the accepted simulations. We found that there was a very low probability that the reproduction numbers was less than 1 for any scenario considered. Across all serial interval scenarios larger exposure events over a shorter time horizon were most plausible. The most probable SARS-like serial interval scenarios resulted in an estimated R0 of 2 - 2.7 (90% CrI), whilst the most probable pre-intervention SARS-like serial interval scenarios resulted in an estimated R0 of 2.8 - 3.8 (90% CrI). MERS-like serial interval scenarios were less plausible but the most plausible resulted in an estimate R0 of 2 - 3 (90% CrI). Reducing the event size led to estimates of the R0 increasing but also reduced the proportion of samples accepted. Similarly, increasing the event duration reduced the estimated R0 whilst decreasing the proportion of accepted samples. Decreasing the event size whilst increasing the duration resulted in R0 estimates that were comparable to those from the most plausible scenarios and reduced the acceptance rate the least.</w:t>
+        <w:t xml:space="preserve">In this study, we explored a range of scenarios for the initial event size and duration of the exposure event which initiated the 2019-20 Wuhan novel coronavirus outbreak. We conditioned on observed cases to establish the probability of each scenario, given our model, and then estimated the R0 of coronavirus from the accepted simulations. We found that there was a very low probability that the reproduction numbers was less than 1 for any scenario considered. Across all serial interval scenarios larger exposure events over a shorter time horizon were most plausible. The most probable SARS-like serial interval scenarios resulted in an estimated R0 of 2 - 2.7 (90% CrI), whilst the most probable pre-intervention SARS-like serial interval scenarios resulted in an estimated R0 of 2.8 - 3.8 (90% CrI). MERS-like serial interval scenarios were less plausible, but the most plausible resulted in an estimate R0 of 2 - 3 (90% CrI). Reducing the event size led to estimates of the R0 increasing but also reduced the proportion of samples accepted. Similarly, increasing the event duration reduced the estimated R0 whilst decreasing the proportion of accepted samples. Decreasing the event size whilst increasing the duration resulted in R0 estimates that were comparable to those from the most plausible scenarios and reduced the acceptance rate the least.</w:t>
       </w:r>
     </w:p>
     <w:p>
@@ -2523,7 +2789,7 @@
         <w:pStyle w:val="BodyText"/>
       </w:pPr>
       <w:r>
-        <w:t xml:space="preserve">This analysis used a stochastic branching process to explore scenarios around the duration and size of the initial exposure event at the Huanan seafood wholesale market in Wuhan. Despite the scarcity of data currently available our estimates may be used to rule out some scenarios and to assess the likelihood of others. Our results indicate that it is very unlikely that the infectious agent responsible for the Wuhan outbreak has a R0 of less than 1, unless the size of the transmission event was much greater than currently reported. We also found that a large initial exposure event was likely, combined with a short duration. This corresponds with the evidence of rapid detection by Public Health Officials in Wuhan. These scenarios resulted in R0 estimates that are comparable to those estimated during the 2002-2003 SARS outbreak. However, with the available data we could not identify whether scenarios with a SARS-like or pre-intervention SARS-like serial interval were more likely. As more information becomes available it may be possible to further refine our results and establish the value of R0. Providing clear quantitative information for decision makers on the transmissibility of coronavirus is of clear public health importance. Our work to make this process reproducible may reduce the time these estimates take to be made available in future outbreaks and increase knowledge sharing across response teams.</w:t>
+        <w:t xml:space="preserve">This analysis used a stochastic branching process to explore scenarios around the duration and size of the initial exposure event at the Huanan seafood wholesale market in Wuhan. Despite the scarcity of data currently available our estimates may be used to rule out some scenarios and to assess the likelihood of others. Our results indicate that it is very unlikely that the infectious agent responsible for the Wuhan outbreak has a R0 of less than 1, unless the size of the transmission event was much greater than currently reported. We also found that a large initial exposure event was likely, combined with a short duration. These scenarios resulted in R0 estimates that are comparable to those estimated during the 2002-2003 SARS outbreak. However, with the available data we could not identify whether scenarios with a SARS-like or pre-intervention SARS-like serial interval were more likely. As more information becomes available it may be possible to further refine our results and establish the value of R0. Providing clear quantitative information for decision makers on the transmissibility of coronavirus is of clear public health importance. Our work to make this process reproducible may reduce the time these estimates take to be made available in future outbreaks and increase knowledge sharing across response teams.</w:t>
       </w:r>
     </w:p>
     <w:p>
@@ -2534,6 +2800,141 @@
         <w:rPr>
           <w:b/>
         </w:rPr>
+        <w:t xml:space="preserve">Data availability</w:t>
+      </w:r>
+    </w:p>
+    <w:p>
+      <w:pPr>
+        <w:pStyle w:val="BodyText"/>
+      </w:pPr>
+      <w:r>
+        <w:rPr>
+          <w:i/>
+        </w:rPr>
+        <w:t xml:space="preserve">Underlying data</w:t>
+      </w:r>
+    </w:p>
+    <w:p>
+      <w:pPr>
+        <w:pStyle w:val="BodyText"/>
+      </w:pPr>
+      <w:r>
+        <w:t xml:space="preserve">Zenodo: epiforecasts/WuhanSeedingVsTransmission: Resubmission to Wellcome Open.</w:t>
+      </w:r>
+      <w:r>
+        <w:t xml:space="preserve"> </w:t>
+      </w:r>
+      <w:hyperlink r:id="rId30">
+        <w:r>
+          <w:rPr>
+            <w:rStyle w:val="Hyperlink"/>
+          </w:rPr>
+          <w:t xml:space="preserve">https://doi.org/10.5281/zenodo.3630424</w:t>
+        </w:r>
+      </w:hyperlink>
+    </w:p>
+    <w:p>
+      <w:pPr>
+        <w:pStyle w:val="BodyText"/>
+      </w:pPr>
+      <w:r>
+        <w:t xml:space="preserve">This project contains the following underlying data:</w:t>
+      </w:r>
+    </w:p>
+    <w:p>
+      <w:pPr>
+        <w:pStyle w:val="Compact"/>
+        <w:numPr>
+          <w:numId w:val="1002"/>
+          <w:ilvl w:val="0"/>
+        </w:numPr>
+      </w:pPr>
+      <w:r>
+        <w:t xml:space="preserve">inst/results/grid.fst (The complete results of our scenario analysis)</w:t>
+      </w:r>
+    </w:p>
+    <w:p>
+      <w:pPr>
+        <w:pStyle w:val="Compact"/>
+        <w:numPr>
+          <w:numId w:val="1002"/>
+          <w:ilvl w:val="0"/>
+        </w:numPr>
+      </w:pPr>
+      <w:r>
+        <w:t xml:space="preserve">inst/results/conditioned_grid.fst (The results of our scenario analysis conditioned on observed cases)</w:t>
+      </w:r>
+    </w:p>
+    <w:p>
+      <w:pPr>
+        <w:pStyle w:val="Compact"/>
+        <w:numPr>
+          <w:numId w:val="1002"/>
+          <w:ilvl w:val="0"/>
+        </w:numPr>
+      </w:pPr>
+      <w:r>
+        <w:t xml:space="preserve">inst/results/proportion_sims_allowed.fst (The proportion of samples allowed per scenario evaluated)</w:t>
+      </w:r>
+    </w:p>
+    <w:p>
+      <w:pPr>
+        <w:pStyle w:val="Compact"/>
+        <w:numPr>
+          <w:numId w:val="1002"/>
+          <w:ilvl w:val="0"/>
+        </w:numPr>
+      </w:pPr>
+      <w:r>
+        <w:t xml:space="preserve">data/fitted_delay_sample_func.rda: (This is a reporting delay function as discussed in the text)</w:t>
+      </w:r>
+    </w:p>
+    <w:p>
+      <w:pPr>
+        <w:pStyle w:val="FirstParagraph"/>
+      </w:pPr>
+      <w:r>
+        <w:t xml:space="preserve">License: MIT</w:t>
+      </w:r>
+    </w:p>
+    <w:p>
+      <w:pPr>
+        <w:pStyle w:val="BodyText"/>
+      </w:pPr>
+      <w:r>
+        <w:rPr>
+          <w:b/>
+        </w:rPr>
+        <w:t xml:space="preserve">Software availability</w:t>
+      </w:r>
+    </w:p>
+    <w:p>
+      <w:pPr>
+        <w:pStyle w:val="BodyText"/>
+      </w:pPr>
+      <w:r>
+        <w:t xml:space="preserve">Source code is available from:</w:t>
+      </w:r>
+      <w:r>
+        <w:t xml:space="preserve"> </w:t>
+      </w:r>
+      <w:hyperlink r:id="rId31">
+        <w:r>
+          <w:rPr>
+            <w:rStyle w:val="Hyperlink"/>
+          </w:rPr>
+          <w:t xml:space="preserve">https://github.com/epiforecasts/WuhanSeedingVsTransmission/tree/v0.3.0</w:t>
+        </w:r>
+      </w:hyperlink>
+    </w:p>
+    <w:p>
+      <w:pPr>
+        <w:pStyle w:val="BodyText"/>
+      </w:pPr>
+      <w:r>
+        <w:rPr>
+          <w:b/>
+        </w:rPr>
         <w:t xml:space="preserve">Contributors</w:t>
       </w:r>
     </w:p>
@@ -2553,7 +2954,7 @@
         <w:rPr>
           <w:b/>
         </w:rPr>
-        <w:t xml:space="preserve">Funding</w:t>
+        <w:t xml:space="preserve">Grant information</w:t>
       </w:r>
     </w:p>
     <w:p>
@@ -2561,7 +2962,7 @@
         <w:pStyle w:val="BodyText"/>
       </w:pPr>
       <w:r>
-        <w:t xml:space="preserve">This work was supported by a Wellcome Senior Research Fellowship (to SF, 210758/Z/18/Z).</w:t>
+        <w:t xml:space="preserve">This work was supported by the Wellcome Trust through a Wellcome Senior Research Fellowship to SF [210758].</w:t>
       </w:r>
     </w:p>
     <w:p>
@@ -2585,58 +2986,39 @@
     </w:p>
     <w:p>
       <w:pPr>
-        <w:pStyle w:val="BodyText"/>
-      </w:pPr>
+        <w:pStyle w:val="Heading2"/>
+      </w:pPr>
+      <w:bookmarkStart w:id="32" w:name="references"/>
+      <w:r>
+        <w:t xml:space="preserve">References</w:t>
+      </w:r>
+      <w:bookmarkEnd w:id="32"/>
+    </w:p>
+    <w:bookmarkStart w:id="51" w:name="refs"/>
+    <w:bookmarkStart w:id="34" w:name="ref-Imai:webreport"/>
+    <w:p>
+      <w:pPr>
+        <w:pStyle w:val="FirstParagraph"/>
+      </w:pPr>
+      <w:r>
+        <w:t xml:space="preserve">1 Imai N, Dorigatti I, Cori A</w:t>
+      </w:r>
+      <w:r>
+        <w:t xml:space="preserve"> </w:t>
+      </w:r>
+      <w:r>
+        <w:rPr>
+          <w:i/>
+        </w:rPr>
+        <w:t xml:space="preserve">et al.</w:t>
+      </w:r>
+      <w:r>
+        <w:t xml:space="preserve"> </w:t>
+      </w:r>
       <w:r>
         <w:rPr>
           <w:b/>
         </w:rPr>
-        <w:t xml:space="preserve">Accessibility of data and programming code</w:t>
-      </w:r>
-    </w:p>
-    <w:p>
-      <w:pPr>
-        <w:pStyle w:val="BodyText"/>
-      </w:pPr>
-      <w:r>
-        <w:t xml:space="preserve">The code and data for this analysis, interim results, and final results can be found at: doi.org/10.5281/zenodo.3630424</w:t>
-      </w:r>
-    </w:p>
-    <w:p>
-      <w:pPr>
-        <w:pStyle w:val="Heading2"/>
-      </w:pPr>
-      <w:bookmarkStart w:id="29" w:name="references"/>
-      <w:r>
-        <w:t xml:space="preserve">References</w:t>
-      </w:r>
-      <w:bookmarkEnd w:id="29"/>
-    </w:p>
-    <w:bookmarkStart w:id="48" w:name="refs"/>
-    <w:bookmarkStart w:id="31" w:name="ref-Imai:webreport"/>
-    <w:p>
-      <w:pPr>
-        <w:pStyle w:val="FirstParagraph"/>
-      </w:pPr>
-      <w:r>
-        <w:t xml:space="preserve">1 Imai N, Dorigatti I, Cori A</w:t>
-      </w:r>
-      <w:r>
-        <w:t xml:space="preserve"> </w:t>
-      </w:r>
-      <w:r>
-        <w:rPr>
-          <w:i/>
-        </w:rPr>
-        <w:t xml:space="preserve">et al.</w:t>
-      </w:r>
-      <w:r>
-        <w:t xml:space="preserve"> </w:t>
-      </w:r>
-      <w:r>
-        <w:rPr>
-          <w:b/>
-        </w:rPr>
         <w:t xml:space="preserve">Report 2: Estimating the potential total number of novel Coronavirus cases in Wuhan City, China</w:t>
       </w:r>
       <w:r>
@@ -2645,7 +3027,7 @@
       <w:r>
         <w:t xml:space="preserve"> </w:t>
       </w:r>
-      <w:hyperlink r:id="rId30">
+      <w:hyperlink r:id="rId33">
         <w:r>
           <w:rPr>
             <w:rStyle w:val="Hyperlink"/>
@@ -2654,8 +3036,8 @@
         </w:r>
       </w:hyperlink>
     </w:p>
-    <w:bookmarkEnd w:id="31"/>
-    <w:bookmarkStart w:id="32" w:name="ref-Thompson:2020bc"/>
+    <w:bookmarkEnd w:id="34"/>
+    <w:bookmarkStart w:id="35" w:name="ref-Thompson:2020bc"/>
     <w:p>
       <w:pPr>
         <w:pStyle w:val="BodyText"/>
@@ -2679,8 +3061,8 @@
         <w:t xml:space="preserve">2020;1–14.</w:t>
       </w:r>
     </w:p>
-    <w:bookmarkEnd w:id="32"/>
-    <w:bookmarkStart w:id="34" w:name="ref-bbc:wuhan:report"/>
+    <w:bookmarkEnd w:id="35"/>
+    <w:bookmarkStart w:id="37" w:name="ref-bbc:wuhan:report"/>
     <w:p>
       <w:pPr>
         <w:pStyle w:val="BodyText"/>
@@ -2703,7 +3085,7 @@
       <w:r>
         <w:t xml:space="preserve"> </w:t>
       </w:r>
-      <w:hyperlink r:id="rId33">
+      <w:hyperlink r:id="rId36">
         <w:r>
           <w:rPr>
             <w:rStyle w:val="Hyperlink"/>
@@ -2712,8 +3094,8 @@
         </w:r>
       </w:hyperlink>
     </w:p>
-    <w:bookmarkEnd w:id="34"/>
-    <w:bookmarkStart w:id="36" w:name="ref-Imai:webreport3"/>
+    <w:bookmarkEnd w:id="37"/>
+    <w:bookmarkStart w:id="39" w:name="ref-Imai:webreport3"/>
     <w:p>
       <w:pPr>
         <w:pStyle w:val="BodyText"/>
@@ -2745,7 +3127,7 @@
       <w:r>
         <w:t xml:space="preserve"> </w:t>
       </w:r>
-      <w:hyperlink r:id="rId35">
+      <w:hyperlink r:id="rId38">
         <w:r>
           <w:rPr>
             <w:rStyle w:val="Hyperlink"/>
@@ -2754,8 +3136,8 @@
         </w:r>
       </w:hyperlink>
     </w:p>
-    <w:bookmarkEnd w:id="36"/>
-    <w:bookmarkStart w:id="37" w:name="ref-Lipsitch:2003"/>
+    <w:bookmarkEnd w:id="39"/>
+    <w:bookmarkStart w:id="40" w:name="ref-Lipsitch:2003"/>
     <w:p>
       <w:pPr>
         <w:pStyle w:val="BodyText"/>
@@ -2788,8 +3170,8 @@
         <w:t xml:space="preserve">:1966–70.</w:t>
       </w:r>
     </w:p>
-    <w:bookmarkEnd w:id="37"/>
-    <w:bookmarkStart w:id="39" w:name="ref-Cauchemez:2016"/>
+    <w:bookmarkEnd w:id="40"/>
+    <w:bookmarkStart w:id="42" w:name="ref-Cauchemez:2016"/>
     <w:p>
       <w:pPr>
         <w:pStyle w:val="BodyText"/>
@@ -2836,7 +3218,7 @@
       <w:r>
         <w:t xml:space="preserve">:9081–6. doi:</w:t>
       </w:r>
-      <w:hyperlink r:id="rId38">
+      <w:hyperlink r:id="rId41">
         <w:r>
           <w:rPr>
             <w:rStyle w:val="Hyperlink"/>
@@ -2845,8 +3227,8 @@
         </w:r>
       </w:hyperlink>
     </w:p>
-    <w:bookmarkEnd w:id="39"/>
-    <w:bookmarkStart w:id="40" w:name="ref-kraemer2020epidemiological"/>
+    <w:bookmarkEnd w:id="42"/>
+    <w:bookmarkStart w:id="43" w:name="ref-kraemer2020epidemiological"/>
     <w:p>
       <w:pPr>
         <w:pStyle w:val="BodyText"/>
@@ -2870,8 +3252,8 @@
         <w:t xml:space="preserve">Epidemiological Data from the nCoV-2019 Outbreak: Early Descriptions from Publicly Available Data. 2020.</w:t>
       </w:r>
     </w:p>
-    <w:bookmarkEnd w:id="40"/>
-    <w:bookmarkStart w:id="42" w:name="ref-R"/>
+    <w:bookmarkEnd w:id="43"/>
+    <w:bookmarkStart w:id="45" w:name="ref-R"/>
     <w:p>
       <w:pPr>
         <w:pStyle w:val="BodyText"/>
@@ -2894,7 +3276,7 @@
       <w:r>
         <w:t xml:space="preserve"> </w:t>
       </w:r>
-      <w:hyperlink r:id="rId41">
+      <w:hyperlink r:id="rId44">
         <w:r>
           <w:rPr>
             <w:rStyle w:val="Hyperlink"/>
@@ -2903,8 +3285,8 @@
         </w:r>
       </w:hyperlink>
     </w:p>
-    <w:bookmarkEnd w:id="42"/>
-    <w:bookmarkStart w:id="44" w:name="ref-bpmodels"/>
+    <w:bookmarkEnd w:id="45"/>
+    <w:bookmarkStart w:id="47" w:name="ref-bpmodels"/>
     <w:p>
       <w:pPr>
         <w:pStyle w:val="BodyText"/>
@@ -2927,7 +3309,7 @@
       <w:r>
         <w:t xml:space="preserve"> </w:t>
       </w:r>
-      <w:hyperlink r:id="rId43">
+      <w:hyperlink r:id="rId46">
         <w:r>
           <w:rPr>
             <w:rStyle w:val="Hyperlink"/>
@@ -2936,8 +3318,8 @@
         </w:r>
       </w:hyperlink>
     </w:p>
-    <w:bookmarkEnd w:id="44"/>
-    <w:bookmarkStart w:id="46" w:name="ref-WuhanSeedingVsTransmission"/>
+    <w:bookmarkEnd w:id="47"/>
+    <w:bookmarkStart w:id="49" w:name="ref-WuhanSeedingVsTransmission"/>
     <w:p>
       <w:pPr>
         <w:pStyle w:val="BodyText"/>
@@ -2957,7 +3339,7 @@
       <w:r>
         <w:t xml:space="preserve">. 2020. doi:</w:t>
       </w:r>
-      <w:hyperlink r:id="rId45">
+      <w:hyperlink r:id="rId48">
         <w:r>
           <w:rPr>
             <w:rStyle w:val="Hyperlink"/>
@@ -2966,8 +3348,8 @@
         </w:r>
       </w:hyperlink>
     </w:p>
-    <w:bookmarkEnd w:id="46"/>
-    <w:bookmarkStart w:id="47" w:name="ref-Boettiger:2015dw"/>
+    <w:bookmarkEnd w:id="49"/>
+    <w:bookmarkStart w:id="50" w:name="ref-Boettiger:2015dw"/>
     <w:p>
       <w:pPr>
         <w:pStyle w:val="BodyText"/>
@@ -3000,8 +3382,8 @@
         <w:t xml:space="preserve">:71–9.</w:t>
       </w:r>
     </w:p>
-    <w:bookmarkEnd w:id="47"/>
-    <w:bookmarkEnd w:id="48"/>
+    <w:bookmarkEnd w:id="50"/>
+    <w:bookmarkEnd w:id="51"/>
     <w:sectPr/>
   </w:body>
 </w:document>
@@ -3341,6 +3723,109 @@
       <w:start w:val="1"/>
       <w:numFmt w:val="decimal"/>
       <w:lvlText w:val="%9."/>
+      <w:lvlJc w:val="left"/>
+      <w:pPr>
+        <w:tabs>
+          <w:tab w:val="num" w:pos="5760"/>
+        </w:tabs>
+        <w:ind w:left="6240" w:hanging="480"/>
+      </w:pPr>
+    </w:lvl>
+  </w:abstractNum>
+  <w:abstractNum w:abstractNumId="991">
+    <w:nsid w:val="71315dca"/>
+    <w:multiLevelType w:val="multilevel"/>
+    <w:lvl w:ilvl="0">
+      <w:numFmt w:val="bullet"/>
+      <w:lvlText w:val="•"/>
+      <w:lvlJc w:val="left"/>
+      <w:pPr>
+        <w:tabs>
+          <w:tab w:val="num" w:pos="0"/>
+        </w:tabs>
+        <w:ind w:left="480" w:hanging="480"/>
+      </w:pPr>
+    </w:lvl>
+    <w:lvl w:ilvl="1">
+      <w:numFmt w:val="bullet"/>
+      <w:lvlText w:val="–"/>
+      <w:lvlJc w:val="left"/>
+      <w:pPr>
+        <w:tabs>
+          <w:tab w:val="num" w:pos="720"/>
+        </w:tabs>
+        <w:ind w:left="1200" w:hanging="480"/>
+      </w:pPr>
+    </w:lvl>
+    <w:lvl w:ilvl="2">
+      <w:numFmt w:val="bullet"/>
+      <w:lvlText w:val="•"/>
+      <w:lvlJc w:val="left"/>
+      <w:pPr>
+        <w:tabs>
+          <w:tab w:val="num" w:pos="1440"/>
+        </w:tabs>
+        <w:ind w:left="1920" w:hanging="480"/>
+      </w:pPr>
+    </w:lvl>
+    <w:lvl w:ilvl="3">
+      <w:numFmt w:val="bullet"/>
+      <w:lvlText w:val="–"/>
+      <w:lvlJc w:val="left"/>
+      <w:pPr>
+        <w:tabs>
+          <w:tab w:val="num" w:pos="2160"/>
+        </w:tabs>
+        <w:ind w:left="2640" w:hanging="480"/>
+      </w:pPr>
+    </w:lvl>
+    <w:lvl w:ilvl="4">
+      <w:numFmt w:val="bullet"/>
+      <w:lvlText w:val="•"/>
+      <w:lvlJc w:val="left"/>
+      <w:pPr>
+        <w:tabs>
+          <w:tab w:val="num" w:pos="2880"/>
+        </w:tabs>
+        <w:ind w:left="3360" w:hanging="480"/>
+      </w:pPr>
+    </w:lvl>
+    <w:lvl w:ilvl="5">
+      <w:numFmt w:val="bullet"/>
+      <w:lvlText w:val="–"/>
+      <w:lvlJc w:val="left"/>
+      <w:pPr>
+        <w:tabs>
+          <w:tab w:val="num" w:pos="3600"/>
+        </w:tabs>
+        <w:ind w:left="4080" w:hanging="480"/>
+      </w:pPr>
+    </w:lvl>
+    <w:lvl w:ilvl="6">
+      <w:numFmt w:val="bullet"/>
+      <w:lvlText w:val="•"/>
+      <w:lvlJc w:val="left"/>
+      <w:pPr>
+        <w:tabs>
+          <w:tab w:val="num" w:pos="4320"/>
+        </w:tabs>
+        <w:ind w:left="4800" w:hanging="480"/>
+      </w:pPr>
+    </w:lvl>
+    <w:lvl w:ilvl="7">
+      <w:numFmt w:val="bullet"/>
+      <w:lvlText w:val="–"/>
+      <w:lvlJc w:val="left"/>
+      <w:pPr>
+        <w:tabs>
+          <w:tab w:val="num" w:pos="5040"/>
+        </w:tabs>
+        <w:ind w:left="5520" w:hanging="480"/>
+      </w:pPr>
+    </w:lvl>
+    <w:lvl w:ilvl="8">
+      <w:numFmt w:val="bullet"/>
+      <w:lvlText w:val="•"/>
       <w:lvlJc w:val="left"/>
       <w:pPr>
         <w:tabs>
@@ -3385,6 +3870,9 @@
     <w:lvlOverride w:ilvl="8">
       <w:startOverride w:val="1"/>
     </w:lvlOverride>
+  </w:num>
+  <w:num w:numId="1002">
+    <w:abstractNumId w:val="991"/>
   </w:num>
 </w:numbering>
 </file>

</xml_diff>

<commit_message>
fix reference and plot printing
</commit_message>
<xml_diff>
--- a/vignettes/rendered_output/output.docx
+++ b/vignettes/rendered_output/output.docx
@@ -641,18 +641,7 @@
     </w:p>
     <w:p>
       <w:pPr>
-        <w:pStyle w:val="SourceCode"/>
-      </w:pPr>
-      <w:r>
-        <w:rPr>
-          <w:rStyle w:val="VerbatimChar"/>
-        </w:rPr>
-        <w:t xml:space="preserve">## Saving 9 x 9 in image</w:t>
-      </w:r>
-    </w:p>
-    <w:p>
-      <w:pPr>
-        <w:pStyle w:val="FirstParagraph"/>
+        <w:pStyle w:val="BodyText"/>
       </w:pPr>
       <w:r>
         <w:rPr>
@@ -729,181 +718,7 @@
     </w:p>
     <w:p>
       <w:pPr>
-        <w:pStyle w:val="SourceCode"/>
-      </w:pPr>
-      <w:r>
-        <w:rPr>
-          <w:rStyle w:val="VerbatimChar"/>
-        </w:rPr>
-        <w:t xml:space="preserve">## Saving 9 x 9 in image</w:t>
-      </w:r>
-    </w:p>
-    <w:p>
-      <w:pPr>
-        <w:pStyle w:val="SourceCode"/>
-      </w:pPr>
-      <w:r>
-        <w:rPr>
-          <w:rStyle w:val="VerbatimChar"/>
-        </w:rPr>
-        <w:t xml:space="preserve">## Picking joint bandwidth of 0.0653</w:t>
-      </w:r>
-    </w:p>
-    <w:p>
-      <w:pPr>
-        <w:pStyle w:val="SourceCode"/>
-      </w:pPr>
-      <w:r>
-        <w:rPr>
-          <w:rStyle w:val="VerbatimChar"/>
-        </w:rPr>
-        <w:t xml:space="preserve">## Picking joint bandwidth of 0.0646</w:t>
-      </w:r>
-    </w:p>
-    <w:p>
-      <w:pPr>
-        <w:pStyle w:val="SourceCode"/>
-      </w:pPr>
-      <w:r>
-        <w:rPr>
-          <w:rStyle w:val="VerbatimChar"/>
-        </w:rPr>
-        <w:t xml:space="preserve">## Picking joint bandwidth of 0.0632</w:t>
-      </w:r>
-    </w:p>
-    <w:p>
-      <w:pPr>
-        <w:pStyle w:val="SourceCode"/>
-      </w:pPr>
-      <w:r>
-        <w:rPr>
-          <w:rStyle w:val="VerbatimChar"/>
-        </w:rPr>
-        <w:t xml:space="preserve">## Picking joint bandwidth of 0.061</w:t>
-      </w:r>
-    </w:p>
-    <w:p>
-      <w:pPr>
-        <w:pStyle w:val="SourceCode"/>
-      </w:pPr>
-      <w:r>
-        <w:rPr>
-          <w:rStyle w:val="VerbatimChar"/>
-        </w:rPr>
-        <w:t xml:space="preserve">## Picking joint bandwidth of 0.0601</w:t>
-      </w:r>
-      <w:r>
-        <w:br w:type="textWrapping"/>
-      </w:r>
-      <w:r>
-        <w:rPr>
-          <w:rStyle w:val="VerbatimChar"/>
-        </w:rPr>
-        <w:t xml:space="preserve">## Picking joint bandwidth of 0.0601</w:t>
-      </w:r>
-    </w:p>
-    <w:p>
-      <w:pPr>
-        <w:pStyle w:val="SourceCode"/>
-      </w:pPr>
-      <w:r>
-        <w:rPr>
-          <w:rStyle w:val="VerbatimChar"/>
-        </w:rPr>
-        <w:t xml:space="preserve">## Picking joint bandwidth of 0.068</w:t>
-      </w:r>
-    </w:p>
-    <w:p>
-      <w:pPr>
-        <w:pStyle w:val="SourceCode"/>
-      </w:pPr>
-      <w:r>
-        <w:rPr>
-          <w:rStyle w:val="VerbatimChar"/>
-        </w:rPr>
-        <w:t xml:space="preserve">## Picking joint bandwidth of 0.0702</w:t>
-      </w:r>
-    </w:p>
-    <w:p>
-      <w:pPr>
-        <w:pStyle w:val="SourceCode"/>
-      </w:pPr>
-      <w:r>
-        <w:rPr>
-          <w:rStyle w:val="VerbatimChar"/>
-        </w:rPr>
-        <w:t xml:space="preserve">## Picking joint bandwidth of 0.0708</w:t>
-      </w:r>
-    </w:p>
-    <w:p>
-      <w:pPr>
-        <w:pStyle w:val="SourceCode"/>
-      </w:pPr>
-      <w:r>
-        <w:rPr>
-          <w:rStyle w:val="VerbatimChar"/>
-        </w:rPr>
-        <w:t xml:space="preserve">## Picking joint bandwidth of 0.0677</w:t>
-      </w:r>
-    </w:p>
-    <w:p>
-      <w:pPr>
-        <w:pStyle w:val="SourceCode"/>
-      </w:pPr>
-      <w:r>
-        <w:rPr>
-          <w:rStyle w:val="VerbatimChar"/>
-        </w:rPr>
-        <w:t xml:space="preserve">## Picking joint bandwidth of 0.0514</w:t>
-      </w:r>
-    </w:p>
-    <w:p>
-      <w:pPr>
-        <w:pStyle w:val="SourceCode"/>
-      </w:pPr>
-      <w:r>
-        <w:rPr>
-          <w:rStyle w:val="VerbatimChar"/>
-        </w:rPr>
-        <w:t xml:space="preserve">## Picking joint bandwidth of 0.0594</w:t>
-      </w:r>
-    </w:p>
-    <w:p>
-      <w:pPr>
-        <w:pStyle w:val="SourceCode"/>
-      </w:pPr>
-      <w:r>
-        <w:rPr>
-          <w:rStyle w:val="VerbatimChar"/>
-        </w:rPr>
-        <w:t xml:space="preserve">## Picking joint bandwidth of 0.0722</w:t>
-      </w:r>
-    </w:p>
-    <w:p>
-      <w:pPr>
-        <w:pStyle w:val="SourceCode"/>
-      </w:pPr>
-      <w:r>
-        <w:rPr>
-          <w:rStyle w:val="VerbatimChar"/>
-        </w:rPr>
-        <w:t xml:space="preserve">## Picking joint bandwidth of 0.0752</w:t>
-      </w:r>
-    </w:p>
-    <w:p>
-      <w:pPr>
-        <w:pStyle w:val="SourceCode"/>
-      </w:pPr>
-      <w:r>
-        <w:rPr>
-          <w:rStyle w:val="VerbatimChar"/>
-        </w:rPr>
-        <w:t xml:space="preserve">## Picking joint bandwidth of 0.0768</w:t>
-      </w:r>
-    </w:p>
-    <w:p>
-      <w:pPr>
-        <w:pStyle w:val="FirstParagraph"/>
+        <w:pStyle w:val="BodyText"/>
       </w:pPr>
       <w:r>
         <w:rPr>
@@ -2994,7 +2809,7 @@
       </w:r>
       <w:bookmarkEnd w:id="32"/>
     </w:p>
-    <w:bookmarkStart w:id="51" w:name="refs"/>
+    <w:bookmarkStart w:id="50" w:name="refs"/>
     <w:bookmarkStart w:id="34" w:name="ref-Imai:webreport"/>
     <w:p>
       <w:pPr>
@@ -3319,13 +3134,13 @@
       </w:hyperlink>
     </w:p>
     <w:bookmarkEnd w:id="47"/>
-    <w:bookmarkStart w:id="49" w:name="ref-WuhanSeedingVsTransmission"/>
-    <w:p>
-      <w:pPr>
-        <w:pStyle w:val="BodyText"/>
-      </w:pPr>
-      <w:r>
-        <w:t xml:space="preserve">10 Sam Abbott JM Joel Hellewell.</w:t>
+    <w:bookmarkStart w:id="48" w:name="ref-WuhanSeedingVsTransmission"/>
+    <w:p>
+      <w:pPr>
+        <w:pStyle w:val="BodyText"/>
+      </w:pPr>
+      <w:r>
+        <w:t xml:space="preserve">10 Abbott S, Hellewell J, Munday J</w:t>
       </w:r>
       <w:r>
         <w:t xml:space="preserve"> </w:t>
@@ -3334,22 +3149,31 @@
         <w:rPr>
           <w:i/>
         </w:rPr>
-        <w:t xml:space="preserve">Code for: The transmissibility of novel coronavirus in the early stages of the 2019-20 outbreak in wuhan: Exploring initial point-source exposure sizes and durations using scenario analysis</w:t>
-      </w:r>
-      <w:r>
-        <w:t xml:space="preserve">. 2020. doi:</w:t>
-      </w:r>
-      <w:hyperlink r:id="rId48">
+        <w:t xml:space="preserve">et al.</w:t>
+      </w:r>
+      <w:r>
+        <w:t xml:space="preserve"> </w:t>
+      </w:r>
+      <w:r>
+        <w:rPr>
+          <w:i/>
+        </w:rPr>
+        <w:t xml:space="preserve">epiforecasts/WuhanSeedingVsTransmission: Release</w:t>
+      </w:r>
+      <w:r>
+        <w:t xml:space="preserve">. Zenodo 2020. doi:</w:t>
+      </w:r>
+      <w:hyperlink r:id="rId30">
         <w:r>
           <w:rPr>
             <w:rStyle w:val="Hyperlink"/>
           </w:rPr>
-          <w:t xml:space="preserve">10.5281/zenodo.3630425</w:t>
+          <w:t xml:space="preserve">10.5281/zenodo.3630424</w:t>
         </w:r>
       </w:hyperlink>
     </w:p>
-    <w:bookmarkEnd w:id="49"/>
-    <w:bookmarkStart w:id="50" w:name="ref-Boettiger:2015dw"/>
+    <w:bookmarkEnd w:id="48"/>
+    <w:bookmarkStart w:id="49" w:name="ref-Boettiger:2015dw"/>
     <w:p>
       <w:pPr>
         <w:pStyle w:val="BodyText"/>
@@ -3382,8 +3206,8 @@
         <w:t xml:space="preserve">:71–9.</w:t>
       </w:r>
     </w:p>
+    <w:bookmarkEnd w:id="49"/>
     <w:bookmarkEnd w:id="50"/>
-    <w:bookmarkEnd w:id="51"/>
     <w:sectPr/>
   </w:body>
 </w:document>

</xml_diff>